<commit_message>
Changes made in response to review
</commit_message>
<xml_diff>
--- a/doc/Condor/GAM Manuscript title page.docx
+++ b/doc/Condor/GAM Manuscript title page.docx
@@ -226,10 +226,18 @@
         <w:t>o</w:t>
       </w:r>
       <w:r>
-        <w:t xml:space="preserve">n for sharing some code on similar models and </w:t>
-      </w:r>
-      <w:r>
-        <w:t>John Sauer and Bill Link for sharing code that helped with the cross-validations and for many spirited</w:t>
+        <w:t xml:space="preserve">n for sharing some code on similar </w:t>
+      </w:r>
+      <w:proofErr w:type="gramStart"/>
+      <w:r>
+        <w:t xml:space="preserve">models and </w:t>
+      </w:r>
+      <w:r>
+        <w:t>John Sauer</w:t>
+      </w:r>
+      <w:proofErr w:type="gramEnd"/>
+      <w:r>
+        <w:t xml:space="preserve"> and Bill Link for sharing code that helped with the cross-validations and for many spirited</w:t>
       </w:r>
       <w:r>
         <w:t>,</w:t>
@@ -248,7 +256,15 @@
         <w:t xml:space="preserve">Data Depository: </w:t>
       </w:r>
       <w:r>
-        <w:t xml:space="preserve">R scripts to download the BBS data and to perform the analyses in this paper and are archived at </w:t>
+        <w:t xml:space="preserve">R scripts to download the BBS data and to perform the analyses in this paper and </w:t>
+      </w:r>
+      <w:proofErr w:type="gramStart"/>
+      <w:r>
+        <w:t>are archived</w:t>
+      </w:r>
+      <w:proofErr w:type="gramEnd"/>
+      <w:r>
+        <w:t xml:space="preserve"> at </w:t>
       </w:r>
       <w:hyperlink r:id="rId8" w:history="1">
         <w:r>
@@ -268,7 +284,15 @@
         <w:t xml:space="preserve">Funding Statement: </w:t>
       </w:r>
       <w:r>
-        <w:t>This work was supported by operating funds from Environment and Climate Change Canada</w:t>
+        <w:t xml:space="preserve">This work </w:t>
+      </w:r>
+      <w:proofErr w:type="gramStart"/>
+      <w:r>
+        <w:t>was supported</w:t>
+      </w:r>
+      <w:proofErr w:type="gramEnd"/>
+      <w:r>
+        <w:t xml:space="preserve"> by operating funds from Environment and Climate Change Canada</w:t>
       </w:r>
     </w:p>
     <w:p>
@@ -280,7 +304,15 @@
         <w:t xml:space="preserve">Ethics Statement: </w:t>
       </w:r>
       <w:r>
-        <w:t>This research was conducted in compliance with t</w:t>
+        <w:t xml:space="preserve">This research </w:t>
+      </w:r>
+      <w:proofErr w:type="gramStart"/>
+      <w:r>
+        <w:t>was conducted</w:t>
+      </w:r>
+      <w:proofErr w:type="gramEnd"/>
+      <w:r>
+        <w:t xml:space="preserve"> in compliance with t</w:t>
       </w:r>
       <w:r>
         <w:t>he Environment and Climate Change Canada Values and Ethics Code</w:t>
@@ -313,6 +345,21 @@
         <w:t xml:space="preserve"> conceived the ideas and designed methodology; </w:t>
       </w:r>
       <w:r>
+        <w:t>BPME</w:t>
+      </w:r>
+      <w:r>
+        <w:t xml:space="preserve"> and ACS</w:t>
+      </w:r>
+      <w:r>
+        <w:t xml:space="preserve"> analyzed the data; A</w:t>
+      </w:r>
+      <w:r>
+        <w:t>CS</w:t>
+      </w:r>
+      <w:r>
+        <w:t xml:space="preserve"> led the writing of the manuscript. </w:t>
+      </w:r>
+      <w:r>
         <w:t>ACS</w:t>
       </w:r>
       <w:r>
@@ -322,21 +369,18 @@
         <w:t>BPME</w:t>
       </w:r>
       <w:r>
-        <w:t xml:space="preserve"> analyzed the data; A</w:t>
-      </w:r>
-      <w:r>
-        <w:t>CS</w:t>
-      </w:r>
-      <w:r>
-        <w:t xml:space="preserve"> led the writing of the manuscript. All authors contributed critically to the drafts and gave final approval for publication.</w:t>
-      </w:r>
+        <w:t xml:space="preserve"> </w:t>
+      </w:r>
+      <w:r>
+        <w:t>contributed critically to the drafts and gave final approval for publication.</w:t>
+      </w:r>
+      <w:bookmarkStart w:id="0" w:name="_GoBack"/>
+      <w:bookmarkEnd w:id="0"/>
     </w:p>
     <w:p>
       <w:pPr>
         <w:spacing w:line="276" w:lineRule="auto"/>
       </w:pPr>
-      <w:bookmarkStart w:id="0" w:name="_GoBack"/>
-      <w:bookmarkEnd w:id="0"/>
     </w:p>
     <w:sectPr>
       <w:headerReference w:type="default" r:id="rId9"/>
@@ -2062,7 +2106,7 @@
 </file>
 
 <file path=customXml/itemProps1.xml><?xml version="1.0" encoding="utf-8"?>
-<ds:datastoreItem xmlns:ds="http://schemas.openxmlformats.org/officeDocument/2006/customXml" ds:itemID="{A0E1A861-93BA-403C-9469-89648C492324}">
+<ds:datastoreItem xmlns:ds="http://schemas.openxmlformats.org/officeDocument/2006/customXml" ds:itemID="{44208F71-B975-4003-815C-58B198248363}">
   <ds:schemaRefs>
     <ds:schemaRef ds:uri="http://schemas.openxmlformats.org/officeDocument/2006/bibliography"/>
   </ds:schemaRefs>

</xml_diff>